<commit_message>
committing one of last commits
</commit_message>
<xml_diff>
--- a/projekt3_Kochanekuopr.docx
+++ b/projekt3_Kochanekuopr.docx
@@ -4218,22 +4218,15 @@
       <w:r>
         <w:t xml:space="preserve"> Většina těchto zařízení </w:t>
       </w:r>
-      <w:del w:id="10" w:author="hodn1" w:date="2023-02-01T21:14:00Z">
-        <w:r>
-          <w:delText xml:space="preserve">nabízejí </w:delText>
-        </w:r>
-      </w:del>
-      <w:ins w:id="11" w:author="hodn1" w:date="2023-02-01T21:14:00Z">
-        <w:r>
-          <w:t>nabíz</w:t>
-        </w:r>
-        <w:r>
-          <w:t>í</w:t>
-        </w:r>
-        <w:r>
-          <w:t xml:space="preserve"> </w:t>
-        </w:r>
-      </w:ins>
+      <w:r>
+        <w:t>nabíz</w:t>
+      </w:r>
+      <w:r>
+        <w:t>í</w:t>
+      </w:r>
+      <w:r>
+        <w:t xml:space="preserve"> </w:t>
+      </w:r>
       <w:r>
         <w:t>například volně dostupné připojení pomocí wifi. Už to</w:t>
       </w:r>
@@ -4243,38 +4236,30 @@
       <w:r>
         <w:t xml:space="preserve"> je jeden přístup</w:t>
       </w:r>
-      <w:ins w:id="12" w:author="hodn1" w:date="2023-02-01T21:14:00Z">
-        <w:r>
-          <w:t xml:space="preserve"> do IS</w:t>
-        </w:r>
-      </w:ins>
+      <w:r>
+        <w:t xml:space="preserve"> do IS</w:t>
+      </w:r>
       <w:r>
         <w:t xml:space="preserve">, který je třeba hlídat proti </w:t>
       </w:r>
       <w:r>
         <w:t xml:space="preserve">útokům. U tohoto problému je například nutno hlídat oddělení </w:t>
       </w:r>
-      <w:del w:id="13" w:author="hodn1" w:date="2023-02-01T21:14:00Z">
-        <w:r>
-          <w:delText xml:space="preserve">síťí </w:delText>
-        </w:r>
-      </w:del>
-      <w:ins w:id="14" w:author="hodn1" w:date="2023-02-01T21:14:00Z">
-        <w:r>
-          <w:t>sítí</w:t>
-        </w:r>
-        <w:r>
-          <w:t xml:space="preserve"> </w:t>
-        </w:r>
-      </w:ins>
-      <w:r>
-        <w:t xml:space="preserve">a nejlépe je potřeba každého připojeného </w:t>
-      </w:r>
-      <w:ins w:id="15" w:author="hodn1" w:date="2023-02-01T21:15:00Z">
-        <w:r>
-          <w:t xml:space="preserve">koho? </w:t>
-        </w:r>
-      </w:ins>
+      <w:r>
+        <w:t>sítí</w:t>
+      </w:r>
+      <w:r>
+        <w:t xml:space="preserve"> </w:t>
+      </w:r>
+      <w:r>
+        <w:t>a nejlépe je potřeba každého připojeného</w:t>
+      </w:r>
+      <w:r>
+        <w:t xml:space="preserve"> uživatele</w:t>
+      </w:r>
+      <w:r>
+        <w:t xml:space="preserve"> </w:t>
+      </w:r>
       <w:r>
         <w:t>také oddělit.</w:t>
       </w:r>
@@ -4292,13 +4277,13 @@
       <w:pPr>
         <w:pStyle w:val="Heading2"/>
       </w:pPr>
-      <w:bookmarkStart w:id="16" w:name="_Toc386301758"/>
-      <w:bookmarkStart w:id="17" w:name="_Toc476327914"/>
+      <w:bookmarkStart w:id="10" w:name="_Toc386301758"/>
+      <w:bookmarkStart w:id="11" w:name="_Toc476327914"/>
       <w:r>
         <w:t>Přehled současného stavu</w:t>
       </w:r>
-      <w:bookmarkEnd w:id="16"/>
-      <w:bookmarkEnd w:id="17"/>
+      <w:bookmarkEnd w:id="10"/>
+      <w:bookmarkEnd w:id="11"/>
     </w:p>
     <w:p>
       <w:pPr>
@@ -4324,43 +4309,6 @@
         </w:rPr>
         <w:t xml:space="preserve">Náš přehled si můžeme zatím představit na </w:t>
       </w:r>
-      <w:del w:id="18" w:author="hodn1" w:date="2023-02-01T21:15:00Z">
-        <w:r>
-          <w:rPr>
-            <w:color w:val="000000" w:themeColor="text1"/>
-            <w14:textOutline w14:w="0" w14:cap="flat" w14:cmpd="sng" w14:algn="ctr">
-              <w14:noFill/>
-              <w14:prstDash w14:val="solid"/>
-              <w14:round/>
-            </w14:textOutline>
-          </w:rPr>
-          <w:delText xml:space="preserve">nemocnici </w:delText>
-        </w:r>
-      </w:del>
-      <w:ins w:id="19" w:author="hodn1" w:date="2023-02-01T21:15:00Z">
-        <w:r>
-          <w:rPr>
-            <w:color w:val="000000" w:themeColor="text1"/>
-            <w14:textOutline w14:w="0" w14:cap="flat" w14:cmpd="sng" w14:algn="ctr">
-              <w14:noFill/>
-              <w14:prstDash w14:val="solid"/>
-              <w14:round/>
-            </w14:textOutline>
-          </w:rPr>
-          <w:t>nemocnici</w:t>
-        </w:r>
-        <w:r>
-          <w:rPr>
-            <w:color w:val="000000" w:themeColor="text1"/>
-            <w14:textOutline w14:w="0" w14:cap="flat" w14:cmpd="sng" w14:algn="ctr">
-              <w14:noFill/>
-              <w14:prstDash w14:val="solid"/>
-              <w14:round/>
-            </w14:textOutline>
-          </w:rPr>
-          <w:t>,</w:t>
-        </w:r>
-      </w:ins>
       <w:r>
         <w:rPr>
           <w:color w:val="000000" w:themeColor="text1"/>
@@ -4370,33 +4318,86 @@
             <w14:round/>
           </w14:textOutline>
         </w:rPr>
+        <w:t>nemocnici</w:t>
+      </w:r>
+      <w:r>
+        <w:rPr>
+          <w:color w:val="000000" w:themeColor="text1"/>
+          <w14:textOutline w14:w="0" w14:cap="flat" w14:cmpd="sng" w14:algn="ctr">
+            <w14:noFill/>
+            <w14:prstDash w14:val="solid"/>
+            <w14:round/>
+          </w14:textOutline>
+        </w:rPr>
+        <w:t>,</w:t>
+      </w:r>
+      <w:r>
+        <w:rPr>
+          <w:color w:val="000000" w:themeColor="text1"/>
+          <w14:textOutline w14:w="0" w14:cap="flat" w14:cmpd="sng" w14:algn="ctr">
+            <w14:noFill/>
+            <w14:prstDash w14:val="solid"/>
+            <w14:round/>
+          </w14:textOutline>
+        </w:rPr>
         <w:t xml:space="preserve">v níž platí </w:t>
       </w:r>
-      <w:del w:id="20" w:author="hodn1" w:date="2023-02-01T21:15:00Z">
-        <w:r>
-          <w:rPr>
-            <w:color w:val="000000" w:themeColor="text1"/>
-            <w14:textOutline w14:w="0" w14:cap="flat" w14:cmpd="sng" w14:algn="ctr">
-              <w14:noFill/>
-              <w14:prstDash w14:val="solid"/>
-              <w14:round/>
-            </w14:textOutline>
-          </w:rPr>
-          <w:delText xml:space="preserve">určitá </w:delText>
-        </w:r>
-      </w:del>
-      <w:ins w:id="21" w:author="hodn1" w:date="2023-02-01T21:15:00Z">
-        <w:r>
-          <w:rPr>
-            <w:color w:val="000000" w:themeColor="text1"/>
-            <w14:textOutline w14:w="0" w14:cap="flat" w14:cmpd="sng" w14:algn="ctr">
-              <w14:noFill/>
-              <w14:prstDash w14:val="solid"/>
-              <w14:round/>
-            </w14:textOutline>
-          </w:rPr>
-          <w:t>sice nějaká</w:t>
-        </w:r>
+      <w:r>
+        <w:rPr>
+          <w:color w:val="000000" w:themeColor="text1"/>
+          <w14:textOutline w14:w="0" w14:cap="flat" w14:cmpd="sng" w14:algn="ctr">
+            <w14:noFill/>
+            <w14:prstDash w14:val="solid"/>
+            <w14:round/>
+          </w14:textOutline>
+        </w:rPr>
+        <w:t>sice nějaká</w:t>
+      </w:r>
+      <w:r>
+        <w:rPr>
+          <w:color w:val="000000" w:themeColor="text1"/>
+          <w14:textOutline w14:w="0" w14:cap="flat" w14:cmpd="sng" w14:algn="ctr">
+            <w14:noFill/>
+            <w14:prstDash w14:val="solid"/>
+            <w14:round/>
+          </w14:textOutline>
+        </w:rPr>
+        <w:t xml:space="preserve"> </w:t>
+      </w:r>
+      <w:r>
+        <w:rPr>
+          <w:color w:val="000000" w:themeColor="text1"/>
+          <w14:textOutline w14:w="0" w14:cap="flat" w14:cmpd="sng" w14:algn="ctr">
+            <w14:noFill/>
+            <w14:prstDash w14:val="solid"/>
+            <w14:round/>
+          </w14:textOutline>
+        </w:rPr>
+        <w:t>politika</w:t>
+      </w:r>
+      <w:r>
+        <w:rPr>
+          <w:color w:val="000000" w:themeColor="text1"/>
+          <w14:textOutline w14:w="0" w14:cap="flat" w14:cmpd="sng" w14:algn="ctr">
+            <w14:noFill/>
+            <w14:prstDash w14:val="solid"/>
+            <w14:round/>
+          </w14:textOutline>
+        </w:rPr>
+        <w:t xml:space="preserve">, ale nesplňuje určitá doporučení vydaná </w:t>
+      </w:r>
+      <w:r>
+        <w:rPr>
+          <w:color w:val="000000" w:themeColor="text1"/>
+          <w14:textOutline w14:w="0" w14:cap="flat" w14:cmpd="sng" w14:algn="ctr">
+            <w14:noFill/>
+            <w14:prstDash w14:val="solid"/>
+            <w14:round/>
+          </w14:textOutline>
+        </w:rPr>
+        <w:t>Národním úřadem pro kybernetickou</w:t>
+      </w:r>
+      <w:ins w:id="12" w:author="hodn1" w:date="2023-02-01T21:15:00Z">
         <w:r>
           <w:rPr>
             <w:color w:val="000000" w:themeColor="text1"/>
@@ -4418,7 +4419,7 @@
             <w14:round/>
           </w14:textOutline>
         </w:rPr>
-        <w:t>politika</w:t>
+        <w:t xml:space="preserve">(dále jen jako NÚKIB) a informační bezpečnost. </w:t>
       </w:r>
       <w:r>
         <w:rPr>
@@ -4429,7 +4430,7 @@
             <w14:round/>
           </w14:textOutline>
         </w:rPr>
-        <w:t xml:space="preserve">, ale nesplňuje určitá doporučení vydaná </w:t>
+        <w:t xml:space="preserve">Tato nemocnice </w:t>
       </w:r>
       <w:r>
         <w:rPr>
@@ -4440,9 +4441,42 @@
             <w14:round/>
           </w14:textOutline>
         </w:rPr>
-        <w:t>Národním úřadem pro kybernetickou</w:t>
-      </w:r>
-      <w:ins w:id="22" w:author="hodn1" w:date="2023-02-01T21:15:00Z">
+        <w:t>nen</w:t>
+      </w:r>
+      <w:r>
+        <w:rPr>
+          <w:color w:val="000000" w:themeColor="text1"/>
+          <w14:textOutline w14:w="0" w14:cap="flat" w14:cmpd="sng" w14:algn="ctr">
+            <w14:noFill/>
+            <w14:prstDash w14:val="solid"/>
+            <w14:round/>
+          </w14:textOutline>
+        </w:rPr>
+        <w:t>í</w:t>
+      </w:r>
+      <w:r>
+        <w:rPr>
+          <w:color w:val="000000" w:themeColor="text1"/>
+          <w14:textOutline w14:w="0" w14:cap="flat" w14:cmpd="sng" w14:algn="ctr">
+            <w14:noFill/>
+            <w14:prstDash w14:val="solid"/>
+            <w14:round/>
+          </w14:textOutline>
+        </w:rPr>
+        <w:t xml:space="preserve"> </w:t>
+      </w:r>
+      <w:r>
+        <w:rPr>
+          <w:color w:val="000000" w:themeColor="text1"/>
+          <w14:textOutline w14:w="0" w14:cap="flat" w14:cmpd="sng" w14:algn="ctr">
+            <w14:noFill/>
+            <w14:prstDash w14:val="solid"/>
+            <w14:round/>
+          </w14:textOutline>
+        </w:rPr>
+        <w:t>na seznamu 46 zařízení, která spadají do zákona o kybernetické bezpečnosti č. 181/2014 Sb.</w:t>
+      </w:r>
+      <w:ins w:id="13" w:author="hodn1" w:date="2023-02-01T21:16:00Z">
         <w:r>
           <w:rPr>
             <w:color w:val="000000" w:themeColor="text1"/>
@@ -4464,7 +4498,7 @@
             <w14:round/>
           </w14:textOutline>
         </w:rPr>
-        <w:t xml:space="preserve">(dále jen jako NÚKIB) a informační bezpečnost. </w:t>
+        <w:t xml:space="preserve">Tato zařízení  </w:t>
       </w:r>
       <w:r>
         <w:rPr>
@@ -4475,56 +4509,8 @@
             <w14:round/>
           </w14:textOutline>
         </w:rPr>
-        <w:t xml:space="preserve">Tato nemocnice </w:t>
-      </w:r>
-      <w:del w:id="23" w:author="hodn1" w:date="2023-02-01T21:15:00Z">
-        <w:r>
-          <w:rPr>
-            <w:color w:val="000000" w:themeColor="text1"/>
-            <w14:textOutline w14:w="0" w14:cap="flat" w14:cmpd="sng" w14:algn="ctr">
-              <w14:noFill/>
-              <w14:prstDash w14:val="solid"/>
-              <w14:round/>
-            </w14:textOutline>
-          </w:rPr>
-          <w:delText xml:space="preserve">neni </w:delText>
-        </w:r>
-      </w:del>
-      <w:ins w:id="24" w:author="hodn1" w:date="2023-02-01T21:15:00Z">
-        <w:r>
-          <w:rPr>
-            <w:color w:val="000000" w:themeColor="text1"/>
-            <w14:textOutline w14:w="0" w14:cap="flat" w14:cmpd="sng" w14:algn="ctr">
-              <w14:noFill/>
-              <w14:prstDash w14:val="solid"/>
-              <w14:round/>
-            </w14:textOutline>
-          </w:rPr>
-          <w:t>nen</w:t>
-        </w:r>
-        <w:r>
-          <w:rPr>
-            <w:color w:val="000000" w:themeColor="text1"/>
-            <w14:textOutline w14:w="0" w14:cap="flat" w14:cmpd="sng" w14:algn="ctr">
-              <w14:noFill/>
-              <w14:prstDash w14:val="solid"/>
-              <w14:round/>
-            </w14:textOutline>
-          </w:rPr>
-          <w:t>í</w:t>
-        </w:r>
-        <w:r>
-          <w:rPr>
-            <w:color w:val="000000" w:themeColor="text1"/>
-            <w14:textOutline w14:w="0" w14:cap="flat" w14:cmpd="sng" w14:algn="ctr">
-              <w14:noFill/>
-              <w14:prstDash w14:val="solid"/>
-              <w14:round/>
-            </w14:textOutline>
-          </w:rPr>
-          <w:t xml:space="preserve"> </w:t>
-        </w:r>
-      </w:ins>
+        <w:t xml:space="preserve">jsou </w:t>
+      </w:r>
       <w:r>
         <w:rPr>
           <w:color w:val="000000" w:themeColor="text1"/>
@@ -4534,34 +4520,8 @@
             <w14:round/>
           </w14:textOutline>
         </w:rPr>
-        <w:t>na seznamu 46 zařízení, která spadají do zákona o kybernetické bezpečnosti č. 181/2014 Sb.</w:t>
-      </w:r>
-      <w:ins w:id="25" w:author="hodn1" w:date="2023-02-01T21:16:00Z">
-        <w:r>
-          <w:rPr>
-            <w:color w:val="000000" w:themeColor="text1"/>
-            <w14:textOutline w14:w="0" w14:cap="flat" w14:cmpd="sng" w14:algn="ctr">
-              <w14:noFill/>
-              <w14:prstDash w14:val="solid"/>
-              <w14:round/>
-            </w14:textOutline>
-          </w:rPr>
-          <w:t xml:space="preserve"> </w:t>
-        </w:r>
-      </w:ins>
-      <w:del w:id="26" w:author="hodn1" w:date="2023-02-01T21:15:00Z">
-        <w:r>
-          <w:rPr>
-            <w:color w:val="000000" w:themeColor="text1"/>
-            <w14:textOutline w14:w="0" w14:cap="flat" w14:cmpd="sng" w14:algn="ctr">
-              <w14:noFill/>
-              <w14:prstDash w14:val="solid"/>
-              <w14:round/>
-            </w14:textOutline>
-          </w:rPr>
-          <w:delText xml:space="preserve"> . </w:delText>
-        </w:r>
-      </w:del>
+        <w:t>povinn</w:t>
+      </w:r>
       <w:r>
         <w:rPr>
           <w:color w:val="000000" w:themeColor="text1"/>
@@ -4571,7 +4531,7 @@
             <w14:round/>
           </w14:textOutline>
         </w:rPr>
-        <w:t xml:space="preserve">Tato zařízení  </w:t>
+        <w:t>a</w:t>
       </w:r>
       <w:r>
         <w:rPr>
@@ -4582,56 +4542,8 @@
             <w14:round/>
           </w14:textOutline>
         </w:rPr>
-        <w:t xml:space="preserve">jsou </w:t>
-      </w:r>
-      <w:del w:id="27" w:author="hodn1" w:date="2023-02-01T21:16:00Z">
-        <w:r>
-          <w:rPr>
-            <w:color w:val="000000" w:themeColor="text1"/>
-            <w14:textOutline w14:w="0" w14:cap="flat" w14:cmpd="sng" w14:algn="ctr">
-              <w14:noFill/>
-              <w14:prstDash w14:val="solid"/>
-              <w14:round/>
-            </w14:textOutline>
-          </w:rPr>
-          <w:delText xml:space="preserve">povinny </w:delText>
-        </w:r>
-      </w:del>
-      <w:ins w:id="28" w:author="hodn1" w:date="2023-02-01T21:16:00Z">
-        <w:r>
-          <w:rPr>
-            <w:color w:val="000000" w:themeColor="text1"/>
-            <w14:textOutline w14:w="0" w14:cap="flat" w14:cmpd="sng" w14:algn="ctr">
-              <w14:noFill/>
-              <w14:prstDash w14:val="solid"/>
-              <w14:round/>
-            </w14:textOutline>
-          </w:rPr>
-          <w:t>povinn</w:t>
-        </w:r>
-        <w:r>
-          <w:rPr>
-            <w:color w:val="000000" w:themeColor="text1"/>
-            <w14:textOutline w14:w="0" w14:cap="flat" w14:cmpd="sng" w14:algn="ctr">
-              <w14:noFill/>
-              <w14:prstDash w14:val="solid"/>
-              <w14:round/>
-            </w14:textOutline>
-          </w:rPr>
-          <w:t>a</w:t>
-        </w:r>
-        <w:r>
-          <w:rPr>
-            <w:color w:val="000000" w:themeColor="text1"/>
-            <w14:textOutline w14:w="0" w14:cap="flat" w14:cmpd="sng" w14:algn="ctr">
-              <w14:noFill/>
-              <w14:prstDash w14:val="solid"/>
-              <w14:round/>
-            </w14:textOutline>
-          </w:rPr>
-          <w:t xml:space="preserve"> </w:t>
-        </w:r>
-      </w:ins>
+        <w:t xml:space="preserve"> </w:t>
+      </w:r>
       <w:r>
         <w:rPr>
           <w:color w:val="000000" w:themeColor="text1"/>
@@ -4670,11 +4582,9 @@
       <w:r>
         <w:t xml:space="preserve"> má bohužel například </w:t>
       </w:r>
-      <w:ins w:id="29" w:author="hodn1" w:date="2023-02-01T21:16:00Z">
-        <w:r>
-          <w:t xml:space="preserve">pouze </w:t>
-        </w:r>
-      </w:ins>
+      <w:r>
+        <w:t xml:space="preserve">pouze </w:t>
+      </w:r>
       <w:r>
         <w:t>jednoho pracovníka, který spravuje výpočetní techniku, celou počítačovou síť, připojení k nemocničnímu informačnímu systému</w:t>
       </w:r>
@@ -4684,7 +4594,7 @@
       <w:r>
         <w:t>odvětví je velmi důležíté mít finanční prostředky na pořízení nejnovější výpočetní techniky.</w:t>
       </w:r>
-      <w:ins w:id="30" w:author="hodn1" w:date="2023-02-01T21:16:00Z">
+      <w:ins w:id="14" w:author="hodn1" w:date="2023-02-01T21:16:00Z">
         <w:r>
           <w:t xml:space="preserve"> </w:t>
         </w:r>
@@ -4708,7 +4618,7 @@
       <w:r>
         <w:t>Náš pracovník by měl také vést analýzu rizik jak interní</w:t>
       </w:r>
-      <w:ins w:id="31" w:author="hodn1" w:date="2023-02-01T21:16:00Z">
+      <w:ins w:id="15" w:author="hodn1" w:date="2023-02-01T21:16:00Z">
         <w:r>
           <w:t>,</w:t>
         </w:r>
@@ -4722,21 +4632,9 @@
       <w:r>
         <w:t xml:space="preserve"> Této problematice se budeme v projektu </w:t>
       </w:r>
-      <w:del w:id="32" w:author="hodn1" w:date="2023-02-01T21:16:00Z">
-        <w:r>
-          <w:delText>zabývat</w:delText>
-        </w:r>
-      </w:del>
-      <w:ins w:id="33" w:author="hodn1" w:date="2023-02-01T21:16:00Z">
-        <w:r>
-          <w:t>věnova</w:t>
-        </w:r>
-      </w:ins>
-      <w:ins w:id="34" w:author="hodn1" w:date="2023-02-01T21:17:00Z">
-        <w:r>
-          <w:t>t</w:t>
-        </w:r>
-      </w:ins>
+      <w:r>
+        <w:t>věnovat</w:t>
+      </w:r>
       <w:r>
         <w:t>.</w:t>
       </w:r>
@@ -4745,13 +4643,13 @@
       <w:pPr>
         <w:pStyle w:val="Heading2"/>
       </w:pPr>
-      <w:bookmarkStart w:id="35" w:name="_Toc386301759"/>
-      <w:bookmarkStart w:id="36" w:name="_Toc476327915"/>
+      <w:bookmarkStart w:id="16" w:name="_Toc386301759"/>
+      <w:bookmarkStart w:id="17" w:name="_Toc476327915"/>
       <w:r>
         <w:t>Cíle práce</w:t>
       </w:r>
-      <w:bookmarkEnd w:id="35"/>
-      <w:bookmarkEnd w:id="36"/>
+      <w:bookmarkEnd w:id="16"/>
+      <w:bookmarkEnd w:id="17"/>
     </w:p>
     <w:p>
       <w:r>
@@ -4760,7 +4658,7 @@
       <w:r>
         <w:t>Prvním cílem tedy je zanalyzovat zabezpečení hypotetické menší nemocnice. Prohledat každou cestu</w:t>
       </w:r>
-      <w:ins w:id="37" w:author="hodn1" w:date="2023-02-01T21:17:00Z">
+      <w:ins w:id="18" w:author="hodn1" w:date="2023-02-01T21:17:00Z">
         <w:r>
           <w:t>,</w:t>
         </w:r>
@@ -4768,7 +4666,7 @@
       <w:r>
         <w:t xml:space="preserve"> kudy by útok mohl přijít. Např. otevřený počítač v ordinaci s pacientem, kdy si lékář někam odskočil.</w:t>
       </w:r>
-      <w:ins w:id="38" w:author="hodn1" w:date="2023-02-01T21:17:00Z">
+      <w:ins w:id="19" w:author="hodn1" w:date="2023-02-01T21:17:00Z">
         <w:r>
           <w:t xml:space="preserve"> </w:t>
         </w:r>
@@ -4776,41 +4674,38 @@
       <w:r>
         <w:t>Měli bychom zanalyzovat</w:t>
       </w:r>
-      <w:ins w:id="39" w:author="hodn1" w:date="2023-02-01T21:17:00Z">
-        <w:r>
-          <w:t>,</w:t>
-        </w:r>
-      </w:ins>
+      <w:r>
+        <w:t>,</w:t>
+      </w:r>
       <w:r>
         <w:t xml:space="preserve"> jak moc personál nemocnice otevírá cestu ke kybernetickému nebezpečí.</w:t>
       </w:r>
-      <w:ins w:id="40" w:author="hodn1" w:date="2023-02-01T21:17:00Z">
+      <w:ins w:id="20" w:author="hodn1" w:date="2023-02-01T21:17:00Z">
         <w:r>
           <w:t xml:space="preserve"> </w:t>
         </w:r>
       </w:ins>
       <w:r>
-        <w:t>A také jak moc technika samotná.</w:t>
+        <w:t>A také jak moc technika samotná</w:t>
+      </w:r>
+      <w:r>
+        <w:t xml:space="preserve"> je náchylná na útoky</w:t>
+      </w:r>
+      <w:r>
+        <w:t>.</w:t>
       </w:r>
       <w:r>
         <w:t xml:space="preserve"> </w:t>
       </w:r>
-      <w:ins w:id="41" w:author="hodn1" w:date="2023-02-01T21:17:00Z">
-        <w:r>
-          <w:t xml:space="preserve">Co? </w:t>
-        </w:r>
-      </w:ins>
       <w:r>
         <w:t xml:space="preserve">Dále ještě udělat </w:t>
       </w:r>
       <w:r>
         <w:t>analýzu rizik</w:t>
       </w:r>
-      <w:ins w:id="42" w:author="hodn1" w:date="2023-02-01T21:17:00Z">
-        <w:r>
-          <w:t>,</w:t>
-        </w:r>
-      </w:ins>
+      <w:r>
+        <w:t>,</w:t>
+      </w:r>
       <w:r>
         <w:t xml:space="preserve"> odkud může přijít útok a jak na něj reagovat.</w:t>
       </w:r>
@@ -4825,16 +4720,9 @@
       <w:r>
         <w:t xml:space="preserve"> a zjistit, jestli má na počítačové </w:t>
       </w:r>
-      <w:del w:id="43" w:author="hodn1" w:date="2023-02-01T21:17:00Z">
-        <w:r>
-          <w:delText xml:space="preserve">síťi </w:delText>
-        </w:r>
-      </w:del>
-      <w:ins w:id="44" w:author="hodn1" w:date="2023-02-01T21:17:00Z">
-        <w:r>
-          <w:t xml:space="preserve">síti </w:t>
-        </w:r>
-      </w:ins>
+      <w:r>
+        <w:t xml:space="preserve">síti </w:t>
+      </w:r>
       <w:r>
         <w:t>nějaké místa náchylná k útoku.</w:t>
       </w:r>
@@ -4843,14 +4731,14 @@
       <w:pPr>
         <w:pStyle w:val="Heading1"/>
       </w:pPr>
-      <w:bookmarkStart w:id="45" w:name="_Toc386301760"/>
-      <w:bookmarkStart w:id="46" w:name="_Toc476327917"/>
+      <w:bookmarkStart w:id="21" w:name="_Toc386301760"/>
+      <w:bookmarkStart w:id="22" w:name="_Toc476327917"/>
       <w:r>
         <w:lastRenderedPageBreak/>
         <w:t>Metody</w:t>
       </w:r>
-      <w:bookmarkEnd w:id="45"/>
-      <w:bookmarkEnd w:id="46"/>
+      <w:bookmarkEnd w:id="21"/>
+      <w:bookmarkEnd w:id="22"/>
     </w:p>
     <w:p>
       <w:pPr>
@@ -4871,32 +4759,15 @@
       <w:r>
         <w:t>Naším prvním úkolem</w:t>
       </w:r>
-      <w:ins w:id="47" w:author="hodn1" w:date="2023-02-01T21:18:00Z">
-        <w:r>
-          <w:t xml:space="preserve"> </w:t>
-        </w:r>
-      </w:ins>
-      <w:del w:id="48" w:author="hodn1" w:date="2023-02-01T21:18:00Z">
-        <w:r>
-          <w:delText xml:space="preserve">. </w:delText>
-        </w:r>
-        <w:r>
-          <w:delText>Je</w:delText>
-        </w:r>
-      </w:del>
-      <w:ins w:id="49" w:author="hodn1" w:date="2023-02-01T21:18:00Z">
-        <w:r>
-          <w:t>je</w:t>
-        </w:r>
-      </w:ins>
-      <w:r>
-        <w:t xml:space="preserve"> si projít požadavky našeho zadavatele. </w:t>
-      </w:r>
-      <w:ins w:id="50" w:author="hodn1" w:date="2023-02-01T21:18:00Z">
-        <w:r>
-          <w:t>Jakého zadavatele?</w:t>
-        </w:r>
-      </w:ins>
+      <w:r>
+        <w:t xml:space="preserve"> je</w:t>
+      </w:r>
+      <w:r>
+        <w:t xml:space="preserve"> si projít</w:t>
+      </w:r>
+      <w:r>
+        <w:t xml:space="preserve"> požadavky, které by mohla menší nemocnice mít na IT oddělení.</w:t>
+      </w:r>
       <w:r>
         <w:t>Přičemž si je můžeme představit takto:</w:t>
       </w:r>
@@ -4912,64 +4783,39 @@
       <w:r>
         <w:t>Např. 10 pracovišť</w:t>
       </w:r>
-      <w:ins w:id="51" w:author="hodn1" w:date="2023-02-01T21:18:00Z">
-        <w:r>
-          <w:t>,</w:t>
-        </w:r>
-      </w:ins>
+      <w:r>
+        <w:t>,</w:t>
+      </w:r>
       <w:r>
         <w:t xml:space="preserve"> kde je požadavek</w:t>
       </w:r>
-      <w:ins w:id="52" w:author="hodn1" w:date="2023-02-01T21:18:00Z">
-        <w:r>
-          <w:t>,</w:t>
-        </w:r>
-      </w:ins>
+      <w:r>
+        <w:t>,</w:t>
+      </w:r>
       <w:r>
         <w:t xml:space="preserve"> aby pracovní stanice byla připojena jak k</w:t>
       </w:r>
-      <w:del w:id="53" w:author="hodn1" w:date="2023-02-01T21:18:00Z">
-        <w:r>
-          <w:delText> </w:delText>
-        </w:r>
-      </w:del>
-      <w:ins w:id="54" w:author="hodn1" w:date="2023-02-01T21:18:00Z">
-        <w:r>
-          <w:t> </w:t>
-        </w:r>
-      </w:ins>
+      <w:r>
+        <w:t xml:space="preserve"> </w:t>
+      </w:r>
       <w:r>
         <w:t>internetu</w:t>
       </w:r>
-      <w:ins w:id="55" w:author="hodn1" w:date="2023-02-01T21:18:00Z">
-        <w:r>
-          <w:t>,</w:t>
-        </w:r>
-      </w:ins>
+      <w:r>
+        <w:t>,</w:t>
+      </w:r>
       <w:r>
         <w:t xml:space="preserve"> tak k vnitřní síti na informační nemocniční systém.</w:t>
       </w:r>
-      <w:ins w:id="56" w:author="hodn1" w:date="2023-02-01T21:18:00Z">
-        <w:r>
-          <w:t xml:space="preserve"> </w:t>
-        </w:r>
-      </w:ins>
-      <w:r>
-        <w:t>Do toho nám vzniknou</w:t>
-      </w:r>
-      <w:ins w:id="57" w:author="hodn1" w:date="2023-02-01T21:19:00Z">
-        <w:r>
-          <w:t xml:space="preserve"> nejasné?</w:t>
-        </w:r>
-      </w:ins>
-      <w:r>
-        <w:t xml:space="preserve"> například sesterny</w:t>
-      </w:r>
-      <w:ins w:id="58" w:author="hodn1" w:date="2023-02-01T21:18:00Z">
-        <w:r>
-          <w:t>,</w:t>
-        </w:r>
-      </w:ins>
+      <w:r>
+        <w:t xml:space="preserve"> </w:t>
+      </w:r>
+      <w:r>
+        <w:t>Do toho nám vzniknou například sesterny</w:t>
+      </w:r>
+      <w:r>
+        <w:t>,</w:t>
+      </w:r>
       <w:r>
         <w:t xml:space="preserve"> kde musí být také možnost počítače a nejlépe i možnost se připojit do sítě přes kabel.</w:t>
       </w:r>
@@ -4982,20 +4828,13 @@
           <w:numId w:val="18"/>
         </w:numPr>
       </w:pPr>
-      <w:del w:id="59" w:author="hodn1" w:date="2023-02-01T21:19:00Z">
-        <w:r>
-          <w:delText>Zaměstananci</w:delText>
-        </w:r>
-      </w:del>
-      <w:ins w:id="60" w:author="hodn1" w:date="2023-02-01T21:19:00Z">
-        <w:r>
-          <w:t>Zaměstnanci</w:t>
-        </w:r>
-      </w:ins>
+      <w:r>
+        <w:t>Zaměstnanci</w:t>
+      </w:r>
       <w:r>
         <w:t xml:space="preserve"> by měli mít doménové připojení</w:t>
       </w:r>
-      <w:ins w:id="61" w:author="hodn1" w:date="2023-02-01T21:19:00Z">
+      <w:ins w:id="23" w:author="hodn1" w:date="2023-02-01T21:19:00Z">
         <w:r>
           <w:t>,</w:t>
         </w:r>
@@ -5003,7 +4842,7 @@
       <w:r>
         <w:t xml:space="preserve"> aby se nejlépe mohli přihlásit kdekoli na počítači</w:t>
       </w:r>
-      <w:ins w:id="62" w:author="hodn1" w:date="2023-02-01T21:19:00Z">
+      <w:ins w:id="24" w:author="hodn1" w:date="2023-02-01T21:19:00Z">
         <w:r>
           <w:t>,</w:t>
         </w:r>
@@ -5014,19 +4853,12 @@
       <w:r>
         <w:t xml:space="preserve">. To znamená </w:t>
       </w:r>
-      <w:del w:id="63" w:author="hodn1" w:date="2023-02-01T21:19:00Z">
-        <w:r>
-          <w:delText xml:space="preserve">skoro </w:delText>
-        </w:r>
-      </w:del>
-      <w:ins w:id="64" w:author="hodn1" w:date="2023-02-01T21:19:00Z">
-        <w:r>
-          <w:t>téměř</w:t>
-        </w:r>
-        <w:r>
-          <w:t xml:space="preserve"> </w:t>
-        </w:r>
-      </w:ins>
+      <w:r>
+        <w:t>téměř</w:t>
+      </w:r>
+      <w:r>
+        <w:t xml:space="preserve"> </w:t>
+      </w:r>
       <w:r>
         <w:t>každý zaměstnanec má své doménové uživatelské jméno a heslo, a tím přistupuje jak do přihlášení do počítače, tak dále třeba do wifi, email, IS atd...</w:t>
       </w:r>
@@ -5040,17 +4872,15 @@
         </w:numPr>
       </w:pPr>
       <w:r>
-        <w:t xml:space="preserve">S tím také požadavek </w:t>
-      </w:r>
-      <w:ins w:id="65" w:author="hodn1" w:date="2023-02-01T21:19:00Z">
-        <w:r>
-          <w:t xml:space="preserve">čí požadavek? </w:t>
-        </w:r>
-      </w:ins>
-      <w:r>
-        <w:t>na dobrý provoz IS a spolu s tím jeho správa a úpravy dle požadavků.</w:t>
-      </w:r>
-      <w:ins w:id="66" w:author="hodn1" w:date="2023-02-01T21:19:00Z">
+        <w:t xml:space="preserve">S tím </w:t>
+      </w:r>
+      <w:r>
+        <w:t>nám také vznikne povinnost</w:t>
+      </w:r>
+      <w:r>
+        <w:t xml:space="preserve"> na dobrý provoz IS a spolu s tím jeho správa a úpravy dle požadavků.</w:t>
+      </w:r>
+      <w:ins w:id="25" w:author="hodn1" w:date="2023-02-01T21:19:00Z">
         <w:r>
           <w:t xml:space="preserve"> </w:t>
         </w:r>
@@ -5080,541 +4910,608 @@
         </w:numPr>
       </w:pPr>
       <w:r>
-        <w:t xml:space="preserve">Pak tady máme </w:t>
-      </w:r>
-      <w:del w:id="67" w:author="hodn1" w:date="2023-02-01T21:20:00Z">
+        <w:t xml:space="preserve">Pak </w:t>
+      </w:r>
+      <w:r>
+        <w:t>existuje</w:t>
+      </w:r>
+      <w:r>
+        <w:t xml:space="preserve"> </w:t>
+      </w:r>
+      <w:r>
+        <w:t>tak</w:t>
+      </w:r>
+      <w:r>
+        <w:t>é</w:t>
+      </w:r>
+      <w:r>
+        <w:t xml:space="preserve"> </w:t>
+      </w:r>
+      <w:r>
+        <w:t>požadavek na dobrou počítačovou síť s dobrým připojením, velkou rychlostí připojení k internetu, kvůli počtu zařízení, a také požadavek na její škálovatelnost.</w:t>
+      </w:r>
+    </w:p>
+    <w:p>
+      <w:pPr>
+        <w:ind w:firstLine="0"/>
+      </w:pPr>
+      <w:r>
+        <w:t>Dle těchto dosti adekvátních požadavků můžeme definovat problémy a řešit potenciální incidenty a největší rizika.</w:t>
+      </w:r>
+      <w:r>
+        <w:t xml:space="preserve"> Tyto požadavky projdeme a </w:t>
+      </w:r>
+      <w:r>
+        <w:t>najdeme rizika.</w:t>
+      </w:r>
+    </w:p>
+    <w:p>
+      <w:pPr>
+        <w:ind w:firstLine="0"/>
+      </w:pPr>
+    </w:p>
+    <w:p>
+      <w:pPr>
+        <w:ind w:firstLine="709"/>
+      </w:pPr>
+      <w:r>
+        <w:t xml:space="preserve">Při vytvoření pracovní počítačové stanice pro například praktického lékaře se už přidávají rizika. </w:t>
+      </w:r>
+      <w:r>
+        <w:t xml:space="preserve">Tento doktor si </w:t>
+      </w:r>
+      <w:r>
+        <w:t>třeba</w:t>
+      </w:r>
+      <w:r>
+        <w:t xml:space="preserve"> </w:t>
+      </w:r>
+      <w:r>
+        <w:t>může nechat heslo na papírku u počítače a kdyby náhodou odešel z ordinace a pacienta tam nechal o samotě</w:t>
+      </w:r>
+      <w:r>
+        <w:t xml:space="preserve"> jde o riziko</w:t>
+      </w:r>
+      <w:r>
+        <w:t>.</w:t>
+      </w:r>
+      <w:r>
+        <w:t xml:space="preserve"> Nebo lékař nezamkne svůj počítač při odchodu.</w:t>
+      </w:r>
+      <w:r>
+        <w:t xml:space="preserve"> Tak pacient lehce probourá zabezpečení k přístupu k počítači a může provádět úkony či spouštět programy pod uživatelem lékaře.</w:t>
+      </w:r>
+      <w:r>
+        <w:t xml:space="preserve"> Případně</w:t>
+      </w:r>
+      <w:ins w:id="26" w:author="hodn1" w:date="2023-02-01T21:35:00Z">
         <w:r>
-          <w:delText xml:space="preserve">take </w:delText>
+          <w:t>,</w:t>
         </w:r>
-      </w:del>
-      <w:ins w:id="68" w:author="hodn1" w:date="2023-02-01T21:20:00Z">
+      </w:ins>
+      <w:r>
+        <w:t xml:space="preserve"> kdyby pacient zjistil nějaké chyby v zabezpečené pomocí social engineeringu a spustil nějaký sofistikovaný malware nebo rootkit.</w:t>
+      </w:r>
+      <w:r>
+        <w:t xml:space="preserve"> </w:t>
+      </w:r>
+    </w:p>
+    <w:p>
+      <w:pPr>
+        <w:ind w:firstLine="0"/>
+      </w:pPr>
+      <w:r>
+        <w:t xml:space="preserve">Další problém je spouštění neznámých příloh, otevírání neznámých usb od pacientů a další možné cesty útoku. </w:t>
+      </w:r>
+    </w:p>
+    <w:p>
+      <w:pPr>
+        <w:ind w:firstLine="0"/>
+      </w:pPr>
+    </w:p>
+    <w:p>
+      <w:pPr>
+        <w:ind w:firstLine="0"/>
+      </w:pPr>
+    </w:p>
+    <w:p>
+      <w:pPr>
+        <w:ind w:firstLine="0"/>
+      </w:pPr>
+      <w:r>
+        <w:lastRenderedPageBreak/>
+        <w:t xml:space="preserve">Problémy s doménou a jejími přístupy jsou </w:t>
+      </w:r>
+      <w:r>
+        <w:t>kapitola sama o sobě. Pokud to můžeme shrnout jen krá</w:t>
+      </w:r>
+      <w:r>
+        <w:t>tce. Jedná se o vzdálené připojení přes například vzdálenou plochu (Windows Remote Desktop)</w:t>
+      </w:r>
+      <w:r>
+        <w:t>, či přístup do nějakého prvku zdravotnického IS.</w:t>
+      </w:r>
+      <w:r>
+        <w:t xml:space="preserve"> Toto připojování musí být úzce monitorované a nejlépe dvoufázově </w:t>
+      </w:r>
+      <w:r>
+        <w:t>ov</w:t>
+      </w:r>
+      <w:r>
+        <w:t>ě</w:t>
+      </w:r>
+      <w:r>
+        <w:t>řené</w:t>
+      </w:r>
+      <w:r>
+        <w:t>. V praxi si to můžeme představit následovně:</w:t>
+      </w:r>
+    </w:p>
+    <w:p>
+      <w:pPr>
+        <w:ind w:firstLine="0"/>
+      </w:pPr>
+      <w:r>
+        <w:t xml:space="preserve">Doktor si chce znovu projít zdravotní kartu pacienta, kterého ten den léčil, ale už je doma. </w:t>
+      </w:r>
+      <w:r>
+        <w:t>Inicializuje připojení</w:t>
+      </w:r>
+      <w:r>
+        <w:t xml:space="preserve"> a bude se chtít připojit do </w:t>
+      </w:r>
+      <w:r>
+        <w:t xml:space="preserve">své </w:t>
+      </w:r>
+      <w:r>
+        <w:t>ordinace do kartotéky.</w:t>
+      </w:r>
+      <w:r>
+        <w:t xml:space="preserve"> Toto spojení bychom mohli dvoufázově ověřit například přes sms. </w:t>
+      </w:r>
+      <w:r>
+        <w:t xml:space="preserve">Toto spojení nelze moc dobře ohlídat na straně </w:t>
+      </w:r>
+      <w:r>
+        <w:t xml:space="preserve">lékaře </w:t>
+      </w:r>
+      <w:r>
+        <w:t xml:space="preserve">v rámci jeho připojení k internetu. </w:t>
+      </w:r>
+      <w:r>
+        <w:t xml:space="preserve">Tudíž toto spojení není moc důvěrné a </w:t>
+      </w:r>
+      <w:r>
+        <w:t>měl</w:t>
+      </w:r>
+      <w:r>
+        <w:t>y</w:t>
+      </w:r>
+      <w:r>
+        <w:t xml:space="preserve"> </w:t>
+      </w:r>
+      <w:r>
+        <w:t>by být použity všechny možné prvky kybernetické bezpečnosti.</w:t>
+      </w:r>
+    </w:p>
+    <w:p>
+      <w:pPr>
+        <w:ind w:firstLine="0"/>
+      </w:pPr>
+    </w:p>
+    <w:p>
+      <w:pPr>
+        <w:pStyle w:val="Heading2"/>
+      </w:pPr>
+      <w:r>
+        <w:t>Potenciální hrozby</w:t>
+      </w:r>
+    </w:p>
+    <w:p>
+      <w:r>
+        <w:t>Z naší analýzy rizik vycházíme s několika problémy, které je potřeba adresovat jako největší a také je podrobně vysvětlit</w:t>
+      </w:r>
+      <w:r>
+        <w:t>:</w:t>
+      </w:r>
+    </w:p>
+    <w:p>
+      <w:pPr>
+        <w:ind w:firstLine="0"/>
+        <w:rPr>
+          <w:b/>
+          <w:bCs/>
+        </w:rPr>
+      </w:pPr>
+      <w:r>
+        <w:rPr>
+          <w:b/>
+          <w:bCs/>
+        </w:rPr>
+        <w:t>Social Engineering</w:t>
+      </w:r>
+      <w:r>
+        <w:rPr>
+          <w:b/>
+          <w:bCs/>
+        </w:rPr>
+        <w:t xml:space="preserve"> (Sociální inženýrství)</w:t>
+      </w:r>
+    </w:p>
+    <w:p>
+      <w:pPr>
+        <w:ind w:firstLine="0"/>
+      </w:pPr>
+      <w:r>
+        <w:t>Jedná se o manipulaci personálu</w:t>
+      </w:r>
+      <w:r>
+        <w:t xml:space="preserve">. </w:t>
+      </w:r>
+      <w:r>
+        <w:t xml:space="preserve">Pacient může například odlákat pozornost od otevřeného počítače, </w:t>
+      </w:r>
+      <w:r>
+        <w:t>či zapojení usb flash disku nebo cd z rentgenu. Neprobíhá pak ani žádná kontrola obsahu před spuštěním</w:t>
+      </w:r>
+      <w:ins w:id="27" w:author="hodn1" w:date="2023-02-01T21:36:00Z">
         <w:r>
-          <w:t>tak</w:t>
+          <w:t>,</w:t>
         </w:r>
+      </w:ins>
+      <w:r>
+        <w:t xml:space="preserve"> ani ověření</w:t>
+      </w:r>
+      <w:ins w:id="28" w:author="hodn1" w:date="2023-02-01T21:36:00Z">
         <w:r>
-          <w:t>é</w:t>
+          <w:t>,</w:t>
         </w:r>
+      </w:ins>
+      <w:r>
+        <w:t xml:space="preserve"> jestli s obsahem nebylo manipulováno.</w:t>
+      </w:r>
+    </w:p>
+    <w:p>
+      <w:pPr>
+        <w:ind w:firstLine="0"/>
+      </w:pPr>
+      <w:r>
+        <w:t>Toto je ještě na mnoha pracovištích standard a je to bohužel velká bezpečnostní hrozba.</w:t>
+      </w:r>
+    </w:p>
+    <w:p>
+      <w:pPr>
+        <w:ind w:firstLine="0"/>
+      </w:pPr>
+      <w:r>
+        <w:t>Může se také jednat o podvodný telefonát nebo email či v hraničních případech i o zprávy na sociálních sítích. Tato zpráva pak žádá personál</w:t>
+      </w:r>
+      <w:ins w:id="29" w:author="hodn1" w:date="2023-02-01T21:37:00Z">
+        <w:r>
+          <w:t>,</w:t>
+        </w:r>
+      </w:ins>
+      <w:r>
+        <w:t xml:space="preserve"> aby například něco spustil, něco udělal atd.</w:t>
+      </w:r>
+      <w:r>
+        <w:t xml:space="preserve"> </w:t>
+      </w:r>
+    </w:p>
+    <w:p>
+      <w:pPr>
+        <w:ind w:firstLine="0"/>
+        <w:rPr>
+          <w:ins w:id="30" w:author="hodn1" w:date="2023-02-01T21:37:00Z"/>
+        </w:rPr>
+      </w:pPr>
+      <w:r>
+        <w:t xml:space="preserve">Celkově pak můžeme shrnout </w:t>
+      </w:r>
+      <w:r>
+        <w:t>cíle sociálního inženýrství jako snaha získaní neoprávněného přístupu, citlivých dat pacientů a šíření malwarů.</w:t>
+      </w:r>
+    </w:p>
+    <w:p>
+      <w:pPr>
+        <w:ind w:firstLine="0"/>
+      </w:pPr>
+    </w:p>
+    <w:p>
+      <w:pPr>
+        <w:ind w:firstLine="0"/>
+        <w:rPr>
+          <w:b/>
+          <w:bCs/>
+        </w:rPr>
+      </w:pPr>
+      <w:r>
+        <w:rPr>
+          <w:b/>
+          <w:bCs/>
+        </w:rPr>
+        <w:t>Nastavení bezdrátového připojení(Wi</w:t>
+      </w:r>
+      <w:r>
+        <w:rPr>
+          <w:b/>
+          <w:bCs/>
+        </w:rPr>
+        <w:t>-F</w:t>
+      </w:r>
+      <w:r>
+        <w:rPr>
+          <w:b/>
+          <w:bCs/>
+        </w:rPr>
+        <w:t>i)</w:t>
+      </w:r>
+    </w:p>
+    <w:p>
+      <w:pPr>
+        <w:ind w:firstLine="0"/>
+      </w:pPr>
+      <w:r>
+        <w:t xml:space="preserve">Při poskytování už předtím zmíněné veřejné sítě s bezdrátovým připojením je nutné </w:t>
+      </w:r>
+      <w:r>
+        <w:t>použív</w:t>
+      </w:r>
+      <w:r>
+        <w:t>a</w:t>
+      </w:r>
+      <w:r>
+        <w:t xml:space="preserve">t </w:t>
+      </w:r>
+      <w:r>
+        <w:t xml:space="preserve">nejnovější technologie. </w:t>
+      </w:r>
+      <w:r>
+        <w:t xml:space="preserve">Šifrování </w:t>
+      </w:r>
+      <w:r>
+        <w:t xml:space="preserve">WPA3. </w:t>
+      </w:r>
+      <w:r>
+        <w:t>Toto šifrování je podporováno</w:t>
+      </w:r>
+      <w:r>
+        <w:t xml:space="preserve"> je</w:t>
+      </w:r>
+      <w:r>
+        <w:t>n</w:t>
+      </w:r>
+      <w:r>
+        <w:t xml:space="preserve"> na nejnovějších zařízeních. Dále také WIFI6. Tyto technologie jsou fina</w:t>
+      </w:r>
+      <w:r>
+        <w:t>n</w:t>
+      </w:r>
+      <w:r>
+        <w:t>čně ve větším měřítku náročnější a zvlášť pro pacienty bude tento výdaj těžké opodstatnit.</w:t>
+      </w:r>
+    </w:p>
+    <w:p>
+      <w:pPr>
+        <w:ind w:firstLine="0"/>
+      </w:pPr>
+      <w:r>
+        <w:t>Další nutné opatření je segmentace sítí na tzv. VLANy.</w:t>
+      </w:r>
+      <w:r>
+        <w:t xml:space="preserve"> To znamená krájení </w:t>
+      </w:r>
+      <w:r>
+        <w:t>počítačových sítí na podsítě.</w:t>
+      </w:r>
+      <w:r>
+        <w:t xml:space="preserve"> Vezmeme naší kompletní síť a začneme od nejdůležitějších</w:t>
+      </w:r>
+      <w:ins w:id="31" w:author="hodn1" w:date="2023-02-01T21:38:00Z">
+        <w:r>
+          <w:t>,</w:t>
+        </w:r>
+      </w:ins>
+      <w:r>
+        <w:t xml:space="preserve"> tedy síť mezi ordinacemi a centrem nemocničního IS</w:t>
+      </w:r>
+      <w:r>
+        <w:t>. Síť připojená na internet pro pacienty a návštěvníky je ta nejméně důležitá</w:t>
+      </w:r>
+      <w:ins w:id="32" w:author="hodn1" w:date="2023-02-01T21:38:00Z">
+        <w:r>
+          <w:t>,</w:t>
+        </w:r>
+      </w:ins>
+      <w:r>
+        <w:t xml:space="preserve"> a proto ji také oddělíme od všech.</w:t>
+      </w:r>
+    </w:p>
+    <w:p>
+      <w:pPr>
+        <w:ind w:firstLine="0"/>
+      </w:pPr>
+      <w:r>
+        <w:lastRenderedPageBreak/>
+        <w:t>Ještě také za zmínku poslední technologie</w:t>
+      </w:r>
+      <w:ins w:id="33" w:author="hodn1" w:date="2023-02-01T21:38:00Z">
+        <w:r>
+          <w:t>,</w:t>
+        </w:r>
+      </w:ins>
+      <w:r>
+        <w:t xml:space="preserve"> a to je AP isolation</w:t>
+      </w:r>
+      <w:r>
+        <w:t>. Jedná se o izolaci bezdrátových a drátových zařízení, jelikož to není nutné pro provoz na veřejné wifi.</w:t>
+      </w:r>
+    </w:p>
+    <w:p>
+      <w:pPr>
+        <w:ind w:firstLine="0"/>
+      </w:pPr>
+    </w:p>
+    <w:p>
+      <w:pPr>
+        <w:ind w:firstLine="0"/>
+      </w:pPr>
+    </w:p>
+    <w:p>
+      <w:pPr>
+        <w:ind w:firstLine="0"/>
+        <w:rPr>
+          <w:b/>
+          <w:bCs/>
+        </w:rPr>
+      </w:pPr>
+      <w:r>
+        <w:rPr>
+          <w:b/>
+          <w:bCs/>
+        </w:rPr>
+        <w:t>Slabá fyzická ochrana</w:t>
+      </w:r>
+    </w:p>
+    <w:p>
+      <w:pPr>
+        <w:ind w:firstLine="0"/>
+      </w:pPr>
+      <w:r>
+        <w:t>Tímto tématem je myšlena fyzická bezpečnost aktivních a pasívních prvků počítačové sítě a programového vybavení.</w:t>
+      </w:r>
+      <w:r>
+        <w:t xml:space="preserve"> Je potřeba odpojit v racku všechny nepoužívané ethernet porty.</w:t>
+      </w:r>
+      <w:r>
+        <w:t xml:space="preserve"> Zamykat racky, schovávat kabely do lišt, nejlépe do výšky.</w:t>
+      </w:r>
+      <w:ins w:id="34" w:author="hodn1" w:date="2023-02-01T21:38:00Z">
         <w:r>
           <w:t xml:space="preserve"> </w:t>
         </w:r>
       </w:ins>
       <w:r>
-        <w:t>požadavek na dobrou počítačovou síť s dobrým připojením, velkou rychlostí připojení k internetu, kvůli počtu zařízení, a také požadavek na její škálovatelnost.</w:t>
-      </w:r>
-      <w:ins w:id="69" w:author="hodn1" w:date="2023-02-01T21:20:00Z">
+        <w:t>Mít zamčené počítačové místnosti</w:t>
+      </w:r>
+      <w:r>
+        <w:t xml:space="preserve"> a </w:t>
+      </w:r>
+      <w:r>
+        <w:t>serverové místnosti</w:t>
+      </w:r>
+      <w:r>
+        <w:t>.</w:t>
+      </w:r>
+    </w:p>
+    <w:p>
+      <w:pPr>
+        <w:ind w:firstLine="0"/>
+      </w:pPr>
+      <w:r>
+        <w:t>Také bychom měli zvážit pravidelnou</w:t>
+      </w:r>
+      <w:r>
+        <w:t xml:space="preserve"> vizuální</w:t>
+      </w:r>
+      <w:r>
+        <w:t xml:space="preserve"> kontrolu členem ochra</w:t>
+      </w:r>
+      <w:ins w:id="35" w:author="hodn1" w:date="2023-02-01T21:38:00Z">
         <w:r>
-          <w:t xml:space="preserve"> Nepoužívejte termín tady máme..spíše existuje, je atd….</w:t>
+          <w:t>n</w:t>
         </w:r>
       </w:ins>
-    </w:p>
-    <w:p>
-      <w:pPr>
-        <w:ind w:firstLine="0"/>
-      </w:pPr>
-      <w:r>
-        <w:t>Dle těchto dosti adekvátních požadavků můžeme definovat problémy a řešit potenciální incidenty a největší rizika.</w:t>
-      </w:r>
-      <w:r>
-        <w:t xml:space="preserve"> Tyto požadavky projdeme a </w:t>
-      </w:r>
-      <w:r>
-        <w:t>najdeme rizika.</w:t>
-      </w:r>
-    </w:p>
-    <w:p>
-      <w:pPr>
-        <w:ind w:firstLine="0"/>
-      </w:pPr>
-    </w:p>
-    <w:p>
-      <w:pPr>
-        <w:ind w:firstLine="709"/>
-      </w:pPr>
-      <w:r>
-        <w:t xml:space="preserve">Při vytvoření pracovní počítačové stanice pro například praktického lékaře se už přidávají rizika. </w:t>
-      </w:r>
-      <w:r>
-        <w:t xml:space="preserve">Tento doktor si </w:t>
-      </w:r>
-      <w:del w:id="70" w:author="hodn1" w:date="2023-02-01T21:34:00Z">
-        <w:r>
-          <w:delText xml:space="preserve">například </w:delText>
-        </w:r>
-      </w:del>
-      <w:ins w:id="71" w:author="hodn1" w:date="2023-02-01T21:34:00Z">
-        <w:r>
-          <w:t>třeba</w:t>
-        </w:r>
-        <w:r>
-          <w:t xml:space="preserve"> </w:t>
-        </w:r>
-      </w:ins>
-      <w:r>
-        <w:t>může nechat heslo na papírku u počítače a kdyby náhodou odešel z ordinace a pacienta tam nechal o samotě</w:t>
-      </w:r>
-      <w:ins w:id="72" w:author="hodn1" w:date="2023-02-01T21:35:00Z">
-        <w:r>
-          <w:t xml:space="preserve"> jde o riziko</w:t>
-        </w:r>
-      </w:ins>
+      <w:r>
+        <w:t xml:space="preserve">né služby nebo naším </w:t>
+      </w:r>
+      <w:r>
+        <w:t>IT</w:t>
+      </w:r>
+      <w:r>
+        <w:t xml:space="preserve"> specialistou </w:t>
+      </w:r>
       <w:r>
         <w:t>.</w:t>
       </w:r>
-      <w:r>
-        <w:t xml:space="preserve"> Nebo lékař nezamkne svůj počítač při odchodu.</w:t>
-      </w:r>
-      <w:r>
-        <w:t xml:space="preserve"> Tak pacient lehce probourá zabezpečení k přístupu k počítači a může provádět úkony či spouštět programy pod uživatelem lékaře.</w:t>
-      </w:r>
-      <w:r>
-        <w:t xml:space="preserve"> Případně</w:t>
-      </w:r>
-      <w:ins w:id="73" w:author="hodn1" w:date="2023-02-01T21:35:00Z">
+    </w:p>
+    <w:p>
+      <w:pPr>
+        <w:ind w:firstLine="0"/>
+      </w:pPr>
+      <w:r>
+        <w:rPr>
+          <w:b/>
+          <w:bCs/>
+        </w:rPr>
+        <w:t>Odposlech</w:t>
+      </w:r>
+    </w:p>
+    <w:p>
+      <w:pPr>
+        <w:ind w:firstLine="0"/>
+      </w:pPr>
+      <w:r>
+        <w:t>Při odposlechu se může jednat o tzv. MITM</w:t>
+      </w:r>
+      <w:r>
+        <w:t>( Man In The Middle)</w:t>
+      </w:r>
+      <w:r>
+        <w:t xml:space="preserve"> útok.</w:t>
+      </w:r>
+      <w:r>
+        <w:t xml:space="preserve"> Jedná se o útočníka</w:t>
+      </w:r>
+      <w:ins w:id="36" w:author="hodn1" w:date="2023-02-01T21:38:00Z">
         <w:r>
           <w:t>,</w:t>
         </w:r>
       </w:ins>
       <w:r>
-        <w:t xml:space="preserve"> kdyby pacient zjistil nějaké chyby v zabezpečené pomocí social engineeringu a spustil nějaký sofistikovaný malware nebo rootkit.</w:t>
-      </w:r>
-      <w:r>
-        <w:t xml:space="preserve"> </w:t>
-      </w:r>
-    </w:p>
-    <w:p>
-      <w:pPr>
-        <w:ind w:firstLine="0"/>
-      </w:pPr>
-      <w:r>
-        <w:t xml:space="preserve">Další problém je spouštění neznámých příloh, otevírání neznámých usb od pacientů a další možné cesty útoku. </w:t>
-      </w:r>
-    </w:p>
-    <w:p>
-      <w:pPr>
-        <w:ind w:firstLine="0"/>
-      </w:pPr>
-    </w:p>
-    <w:p>
-      <w:pPr>
-        <w:ind w:firstLine="0"/>
-      </w:pPr>
-    </w:p>
-    <w:p>
-      <w:pPr>
-        <w:ind w:firstLine="0"/>
-      </w:pPr>
-      <w:r>
-        <w:t xml:space="preserve">Problémy s doménou a jejími přístupy jsou </w:t>
-      </w:r>
-      <w:r>
-        <w:t>kapitola sama o sobě. Pokud to můžeme shrnout jen krá</w:t>
-      </w:r>
-      <w:r>
-        <w:t>tce. Jedná se o vzdálené připojení přes například vzdálenou plochu (Windows Remote Desktop)</w:t>
-      </w:r>
-      <w:r>
-        <w:t>, či přístup do nějakého prvku zdravotnického IS.</w:t>
-      </w:r>
-      <w:r>
-        <w:t xml:space="preserve"> Toto připojování musí být úzce monitorované a nejlépe dvoufázově </w:t>
-      </w:r>
-      <w:del w:id="74" w:author="hodn1" w:date="2023-02-01T21:35:00Z">
-        <w:r>
-          <w:delText>oveřené</w:delText>
-        </w:r>
-      </w:del>
-      <w:ins w:id="75" w:author="hodn1" w:date="2023-02-01T21:35:00Z">
-        <w:r>
-          <w:t>ov</w:t>
-        </w:r>
-        <w:r>
-          <w:t>ě</w:t>
-        </w:r>
-        <w:r>
-          <w:t>řené</w:t>
-        </w:r>
-      </w:ins>
-      <w:r>
-        <w:t>. V praxi si to můžeme představit následovně:</w:t>
-      </w:r>
-    </w:p>
-    <w:p>
-      <w:pPr>
-        <w:ind w:firstLine="0"/>
-      </w:pPr>
-      <w:r>
-        <w:t xml:space="preserve">Doktor si chce znovu projít zdravotní kartu pacienta, kterého ten den léčil, ale už je doma. </w:t>
-      </w:r>
-      <w:r>
-        <w:t>Inicializuje připojení</w:t>
-      </w:r>
-      <w:r>
-        <w:t xml:space="preserve"> a bude se chtít připojit do </w:t>
-      </w:r>
-      <w:r>
-        <w:t xml:space="preserve">své </w:t>
-      </w:r>
-      <w:r>
-        <w:t>ordinace do kartotéky.</w:t>
-      </w:r>
-      <w:r>
-        <w:t xml:space="preserve"> Toto spojení bychom mohli dvoufázově ověřit například přes sms. </w:t>
-      </w:r>
-      <w:r>
-        <w:t xml:space="preserve">Toto spojení nelze moc dobře ohlídat na </w:t>
-      </w:r>
-      <w:del w:id="76" w:author="hodn1" w:date="2023-02-01T21:36:00Z">
-        <w:r>
-          <w:delText xml:space="preserve">jeho </w:delText>
-        </w:r>
-      </w:del>
-      <w:r>
-        <w:t xml:space="preserve">straně </w:t>
-      </w:r>
-      <w:ins w:id="77" w:author="hodn1" w:date="2023-02-01T21:36:00Z">
-        <w:r>
-          <w:t xml:space="preserve">lékaře </w:t>
-        </w:r>
-      </w:ins>
-      <w:r>
-        <w:t xml:space="preserve">v rámci jeho připojení k internetu. </w:t>
-      </w:r>
-      <w:r>
-        <w:t xml:space="preserve">Tudíž toto spojení není moc důvěrné a </w:t>
-      </w:r>
-      <w:del w:id="78" w:author="hodn1" w:date="2023-02-01T21:36:00Z">
-        <w:r>
-          <w:delText xml:space="preserve">měli </w:delText>
-        </w:r>
-      </w:del>
-      <w:ins w:id="79" w:author="hodn1" w:date="2023-02-01T21:36:00Z">
-        <w:r>
-          <w:t>měl</w:t>
-        </w:r>
-        <w:r>
-          <w:t>y</w:t>
-        </w:r>
-        <w:r>
-          <w:t xml:space="preserve"> </w:t>
-        </w:r>
-      </w:ins>
-      <w:r>
-        <w:t>by být použity všechny možné prvky kybernetické bezpečnosti.</w:t>
-      </w:r>
-    </w:p>
-    <w:p>
-      <w:pPr>
-        <w:ind w:firstLine="0"/>
-      </w:pPr>
-    </w:p>
-    <w:p>
-      <w:pPr>
-        <w:pStyle w:val="Heading2"/>
-      </w:pPr>
-      <w:r>
-        <w:t>Potenciální hrozby</w:t>
-      </w:r>
-    </w:p>
-    <w:p>
-      <w:r>
-        <w:t>Z naší analýzy rizik vycházíme s několika problémy, které je potřeba adresovat jako největší a také je podrobně vysvětlit</w:t>
-      </w:r>
-      <w:r>
-        <w:t>:</w:t>
-      </w:r>
-    </w:p>
-    <w:p>
-      <w:pPr>
-        <w:ind w:firstLine="0"/>
-        <w:rPr>
-          <w:b/>
-          <w:bCs/>
-        </w:rPr>
-      </w:pPr>
-      <w:r>
-        <w:rPr>
-          <w:b/>
-          <w:bCs/>
-        </w:rPr>
-        <w:t>Social Engineering</w:t>
-      </w:r>
-      <w:r>
-        <w:rPr>
-          <w:b/>
-          <w:bCs/>
-        </w:rPr>
-        <w:t xml:space="preserve"> (Sociální inženýrství)</w:t>
-      </w:r>
-    </w:p>
-    <w:p>
-      <w:pPr>
-        <w:ind w:firstLine="0"/>
-      </w:pPr>
-      <w:r>
-        <w:t>Jedná se o manipulaci personálu</w:t>
-      </w:r>
-      <w:r>
-        <w:t xml:space="preserve">. </w:t>
-      </w:r>
-      <w:r>
-        <w:t xml:space="preserve">Pacient může například odlákat pozornost od otevřeného počítače, </w:t>
-      </w:r>
-      <w:r>
-        <w:t>či zapojení usb flash disku nebo cd z rentgenu. Neprobíhá pak ani žádná kontrola obsahu před spuštěním</w:t>
-      </w:r>
-      <w:ins w:id="80" w:author="hodn1" w:date="2023-02-01T21:36:00Z">
+        <w:t xml:space="preserve"> který tvoří prostředníka mezi komunikací dvou subjektů.</w:t>
+      </w:r>
+      <w:r>
+        <w:t xml:space="preserve"> Tento útočník pak zpracovává obě strany komunikací a může je odposlouchávat nebo měnit.</w:t>
+      </w:r>
+    </w:p>
+    <w:p>
+      <w:pPr>
+        <w:ind w:firstLine="0"/>
+      </w:pPr>
+      <w:r>
+        <w:t xml:space="preserve">Odpovědí na tento útok je jen </w:t>
+      </w:r>
+      <w:r>
+        <w:t>pžív</w:t>
+      </w:r>
+      <w:r>
+        <w:t>á</w:t>
+      </w:r>
+      <w:r>
+        <w:t xml:space="preserve">ním </w:t>
+      </w:r>
+      <w:r>
+        <w:t>nejbezpečnějšího nastavení všude</w:t>
+      </w:r>
+      <w:ins w:id="37" w:author="hodn1" w:date="2023-02-01T21:38:00Z">
         <w:r>
           <w:t>,</w:t>
         </w:r>
       </w:ins>
       <w:r>
-        <w:t xml:space="preserve"> ani ověření</w:t>
-      </w:r>
-      <w:ins w:id="81" w:author="hodn1" w:date="2023-02-01T21:36:00Z">
+        <w:t xml:space="preserve"> kde je to možné. Použitím firewallu s konstantní analýzou provozu.</w:t>
+      </w:r>
+      <w:r>
+        <w:t xml:space="preserve"> A pokud je to možné</w:t>
+      </w:r>
+      <w:ins w:id="38" w:author="hodn1" w:date="2023-02-01T21:39:00Z">
         <w:r>
           <w:t>,</w:t>
         </w:r>
       </w:ins>
       <w:r>
-        <w:t xml:space="preserve"> jestli s obsahem nebylo manipulováno.</w:t>
-      </w:r>
-    </w:p>
-    <w:p>
-      <w:pPr>
-        <w:ind w:firstLine="0"/>
-      </w:pPr>
-      <w:r>
-        <w:t>Toto je ještě na mnoha pracovištích standard a je to bohužel velká bezpečnostní hrozba.</w:t>
-      </w:r>
-    </w:p>
-    <w:p>
-      <w:pPr>
-        <w:ind w:firstLine="0"/>
-      </w:pPr>
-      <w:r>
-        <w:t>Může se také jednat o podvodný telefonát nebo email či v hraničních případech i o zprávy na sociálních sítích. Tato zpráva pak žádá personál</w:t>
-      </w:r>
-      <w:ins w:id="82" w:author="hodn1" w:date="2023-02-01T21:37:00Z">
-        <w:r>
-          <w:t>,</w:t>
-        </w:r>
-      </w:ins>
-      <w:r>
-        <w:t xml:space="preserve"> aby například něco spustil, něco udělal atd.</w:t>
-      </w:r>
-      <w:r>
-        <w:t xml:space="preserve"> </w:t>
-      </w:r>
-    </w:p>
-    <w:p>
-      <w:pPr>
-        <w:ind w:firstLine="0"/>
-        <w:rPr>
-          <w:ins w:id="83" w:author="hodn1" w:date="2023-02-01T21:37:00Z"/>
-        </w:rPr>
-      </w:pPr>
-      <w:r>
-        <w:t xml:space="preserve">Celkově pak můžeme shrnout </w:t>
-      </w:r>
-      <w:r>
-        <w:t>cíle sociálního inženýrství jako snaha získaní neoprávněného přístupu, citlivých dat pacientů a šíření malwarů.</w:t>
-      </w:r>
-    </w:p>
-    <w:p>
-      <w:pPr>
-        <w:ind w:firstLine="0"/>
-      </w:pPr>
-    </w:p>
-    <w:p>
-      <w:pPr>
-        <w:ind w:firstLine="0"/>
-        <w:rPr>
-          <w:b/>
-          <w:bCs/>
-        </w:rPr>
-      </w:pPr>
-      <w:r>
-        <w:rPr>
-          <w:b/>
-          <w:bCs/>
-        </w:rPr>
-        <w:t>Nastavení bezdrátového připojení(Wi</w:t>
-      </w:r>
-      <w:r>
-        <w:rPr>
-          <w:b/>
-          <w:bCs/>
-        </w:rPr>
-        <w:t>-F</w:t>
-      </w:r>
-      <w:r>
-        <w:rPr>
-          <w:b/>
-          <w:bCs/>
-        </w:rPr>
-        <w:t>i)</w:t>
-      </w:r>
-    </w:p>
-    <w:p>
-      <w:pPr>
-        <w:ind w:firstLine="0"/>
-      </w:pPr>
-      <w:r>
-        <w:t xml:space="preserve">Při poskytování už předtím zmíněné veřejné sítě s bezdrátovým připojením je nutné </w:t>
-      </w:r>
-      <w:del w:id="84" w:author="hodn1" w:date="2023-02-01T21:37:00Z">
-        <w:r>
-          <w:delText xml:space="preserve">používát </w:delText>
-        </w:r>
-      </w:del>
-      <w:ins w:id="85" w:author="hodn1" w:date="2023-02-01T21:37:00Z">
-        <w:r>
-          <w:t>použív</w:t>
-        </w:r>
-        <w:r>
-          <w:t>a</w:t>
-        </w:r>
-        <w:r>
-          <w:t xml:space="preserve">t </w:t>
-        </w:r>
-      </w:ins>
-      <w:r>
-        <w:t xml:space="preserve">nejnovější technologie. </w:t>
-      </w:r>
-      <w:r>
-        <w:t xml:space="preserve">Šifrování </w:t>
-      </w:r>
-      <w:r>
-        <w:t xml:space="preserve">WPA3. Toto šifrování </w:t>
-      </w:r>
-      <w:r>
-        <w:t>je dovoleno</w:t>
-      </w:r>
-      <w:ins w:id="86" w:author="hodn1" w:date="2023-02-01T21:37:00Z">
-        <w:r>
-          <w:t>???</w:t>
-        </w:r>
-      </w:ins>
-      <w:r>
-        <w:t xml:space="preserve"> bohužel jen na nejnovějších zařízeních. Dále také WIFI6. Tyto technologie jsou fina</w:t>
-      </w:r>
-      <w:ins w:id="87" w:author="hodn1" w:date="2023-02-01T21:37:00Z">
-        <w:r>
-          <w:t>n</w:t>
-        </w:r>
-      </w:ins>
-      <w:r>
-        <w:t>čně ve větším měřítku náročnější a zvlášť pro pacienty bude tento výdaj těžké opodstatnit.</w:t>
-      </w:r>
-    </w:p>
-    <w:p>
-      <w:pPr>
-        <w:ind w:firstLine="0"/>
-      </w:pPr>
-      <w:r>
-        <w:lastRenderedPageBreak/>
-        <w:t>Další nutné opatření je segmentace sítí na tzv. VLANy.</w:t>
-      </w:r>
-      <w:r>
-        <w:t xml:space="preserve"> To znamená krájení </w:t>
-      </w:r>
-      <w:r>
-        <w:t>počítačových sítí na podsítě.</w:t>
-      </w:r>
-      <w:r>
-        <w:t xml:space="preserve"> Vezmeme naší kompletní síť a začneme od nejdůležitějších</w:t>
-      </w:r>
-      <w:ins w:id="88" w:author="hodn1" w:date="2023-02-01T21:38:00Z">
-        <w:r>
-          <w:t>,</w:t>
-        </w:r>
-      </w:ins>
-      <w:r>
-        <w:t xml:space="preserve"> tedy síť mezi ordinacemi a centrem nemocničního IS</w:t>
-      </w:r>
-      <w:r>
-        <w:t>. Síť připojená na internet pro pacienty a návštěvníky je ta nejméně důležitá</w:t>
-      </w:r>
-      <w:ins w:id="89" w:author="hodn1" w:date="2023-02-01T21:38:00Z">
-        <w:r>
-          <w:t>,</w:t>
-        </w:r>
-      </w:ins>
-      <w:r>
-        <w:t xml:space="preserve"> a proto ji také oddělíme od všech.</w:t>
-      </w:r>
-    </w:p>
-    <w:p>
-      <w:pPr>
-        <w:ind w:firstLine="0"/>
-      </w:pPr>
-      <w:r>
-        <w:t>Ještě také za zmínku poslední technologie</w:t>
-      </w:r>
-      <w:ins w:id="90" w:author="hodn1" w:date="2023-02-01T21:38:00Z">
-        <w:r>
-          <w:t>,</w:t>
-        </w:r>
-      </w:ins>
-      <w:r>
-        <w:t xml:space="preserve"> a to je AP isolation</w:t>
-      </w:r>
-      <w:r>
-        <w:t>. Jedná se o izolaci bezdrátových a drátových zařízení, jelikož to není nutné pro provoz na veřejné wifi.</w:t>
-      </w:r>
-    </w:p>
-    <w:p>
-      <w:pPr>
-        <w:ind w:firstLine="0"/>
-      </w:pPr>
-    </w:p>
-    <w:p>
-      <w:pPr>
-        <w:ind w:firstLine="0"/>
-      </w:pPr>
-    </w:p>
-    <w:p>
-      <w:pPr>
-        <w:ind w:firstLine="0"/>
-        <w:rPr>
-          <w:b/>
-          <w:bCs/>
-        </w:rPr>
-      </w:pPr>
-      <w:r>
-        <w:rPr>
-          <w:b/>
-          <w:bCs/>
-        </w:rPr>
-        <w:t>Slabá fyzická ochrana</w:t>
-      </w:r>
-    </w:p>
-    <w:p>
-      <w:pPr>
-        <w:ind w:firstLine="0"/>
-      </w:pPr>
-      <w:r>
-        <w:t>Tímto tématem je myšlena fyzická bezpečnost aktivních a pasívních prvků počítačové sítě a programového vybavení.</w:t>
-      </w:r>
-      <w:r>
-        <w:t xml:space="preserve"> Je potřeba odpojit v racku všechny nepoužívané ethernet porty.</w:t>
-      </w:r>
-      <w:r>
-        <w:t xml:space="preserve"> Zamykat racky, schovávat kabely do lišt, nejlépe do výšky.</w:t>
-      </w:r>
-      <w:ins w:id="91" w:author="hodn1" w:date="2023-02-01T21:38:00Z">
-        <w:r>
-          <w:t xml:space="preserve"> </w:t>
-        </w:r>
-      </w:ins>
-      <w:r>
-        <w:t>Mít zamčené počítačové místnosti</w:t>
-      </w:r>
-      <w:r>
-        <w:t xml:space="preserve"> a </w:t>
-      </w:r>
-      <w:r>
-        <w:t>serverové místnosti</w:t>
+        <w:t xml:space="preserve"> tak používat šifrování síťových paketů iPSec</w:t>
       </w:r>
       <w:r>
         <w:t>.</w:t>
@@ -5624,139 +5521,6 @@
       <w:pPr>
         <w:ind w:firstLine="0"/>
       </w:pPr>
-      <w:r>
-        <w:t>Také bychom měli zvážit pravidelnou</w:t>
-      </w:r>
-      <w:r>
-        <w:t xml:space="preserve"> vizuální</w:t>
-      </w:r>
-      <w:r>
-        <w:t xml:space="preserve"> kontrolu členem ochra</w:t>
-      </w:r>
-      <w:ins w:id="92" w:author="hodn1" w:date="2023-02-01T21:38:00Z">
-        <w:r>
-          <w:t>n</w:t>
-        </w:r>
-      </w:ins>
-      <w:r>
-        <w:t xml:space="preserve">né služby nebo naším </w:t>
-      </w:r>
-      <w:r>
-        <w:t>IT</w:t>
-      </w:r>
-      <w:r>
-        <w:t xml:space="preserve"> specialistou </w:t>
-      </w:r>
-      <w:r>
-        <w:t>.</w:t>
-      </w:r>
-    </w:p>
-    <w:p>
-      <w:pPr>
-        <w:ind w:firstLine="0"/>
-      </w:pPr>
-      <w:r>
-        <w:rPr>
-          <w:b/>
-          <w:bCs/>
-        </w:rPr>
-        <w:t>Odposlech</w:t>
-      </w:r>
-    </w:p>
-    <w:p>
-      <w:pPr>
-        <w:ind w:firstLine="0"/>
-      </w:pPr>
-      <w:r>
-        <w:t>Při odposlechu se může jednat o tzv. MITM</w:t>
-      </w:r>
-      <w:r>
-        <w:t>( Man In The Middle)</w:t>
-      </w:r>
-      <w:r>
-        <w:t xml:space="preserve"> útok.</w:t>
-      </w:r>
-      <w:r>
-        <w:t xml:space="preserve"> Jedná se o útočníka</w:t>
-      </w:r>
-      <w:ins w:id="93" w:author="hodn1" w:date="2023-02-01T21:38:00Z">
-        <w:r>
-          <w:t>,</w:t>
-        </w:r>
-      </w:ins>
-      <w:r>
-        <w:t xml:space="preserve"> který tvoří prostředníka mezi komunikací dvou subjektů.</w:t>
-      </w:r>
-      <w:r>
-        <w:t xml:space="preserve"> Tento útočník pak zpracovává obě strany komunikací a může je odposlouchávat nebo měnit.</w:t>
-      </w:r>
-    </w:p>
-    <w:p>
-      <w:pPr>
-        <w:ind w:firstLine="0"/>
-      </w:pPr>
-      <w:r>
-        <w:t xml:space="preserve">Odpovědí na tento útok je jen </w:t>
-      </w:r>
-      <w:del w:id="94" w:author="hodn1" w:date="2023-02-01T21:38:00Z">
-        <w:r>
-          <w:delText xml:space="preserve">používaním </w:delText>
-        </w:r>
-      </w:del>
-      <w:ins w:id="95" w:author="hodn1" w:date="2023-02-01T21:38:00Z">
-        <w:r>
-          <w:t>použív</w:t>
-        </w:r>
-        <w:r>
-          <w:t>á</w:t>
-        </w:r>
-        <w:r>
-          <w:t xml:space="preserve">ním </w:t>
-        </w:r>
-      </w:ins>
-      <w:r>
-        <w:t>nejbezpečnějšího nastavení všude</w:t>
-      </w:r>
-      <w:ins w:id="96" w:author="hodn1" w:date="2023-02-01T21:38:00Z">
-        <w:r>
-          <w:t>,</w:t>
-        </w:r>
-      </w:ins>
-      <w:r>
-        <w:t xml:space="preserve"> kde je to možné. Použitím firewallu s konstantní analýzou provozu.</w:t>
-      </w:r>
-      <w:r>
-        <w:t xml:space="preserve"> A pokud je to možné</w:t>
-      </w:r>
-      <w:ins w:id="97" w:author="hodn1" w:date="2023-02-01T21:39:00Z">
-        <w:r>
-          <w:t>,</w:t>
-        </w:r>
-      </w:ins>
-      <w:r>
-        <w:t xml:space="preserve"> tak používat šifrování síťových paketů iPSec</w:t>
-      </w:r>
-      <w:r>
-        <w:t>.</w:t>
-      </w:r>
-    </w:p>
-    <w:p>
-      <w:pPr>
-        <w:ind w:firstLine="0"/>
-      </w:pPr>
-    </w:p>
-    <w:p>
-      <w:pPr>
-        <w:ind w:firstLine="0"/>
-      </w:pPr>
-    </w:p>
-    <w:p>
-      <w:pPr>
-        <w:ind w:firstLine="0"/>
-      </w:pPr>
-      <w:r>
-        <w:tab/>
-      </w:r>
     </w:p>
     <w:p>
       <w:pPr>
@@ -5780,24 +5544,24 @@
         <w:ind w:firstLine="0"/>
         <w:jc w:val="left"/>
       </w:pPr>
-      <w:del w:id="98" w:author="hodn1" w:date="2023-02-01T21:39:00Z">
+      <w:del w:id="39" w:author="hodn1" w:date="2023-02-01T21:39:00Z">
         <w:r>
           <w:br w:type="page"/>
         </w:r>
       </w:del>
     </w:p>
-    <w:p/>
     <w:p>
       <w:pPr>
         <w:pStyle w:val="Heading1"/>
       </w:pPr>
-      <w:bookmarkStart w:id="99" w:name="_Toc386301761"/>
-      <w:bookmarkStart w:id="100" w:name="_Toc476327918"/>
-      <w:r>
+      <w:bookmarkStart w:id="40" w:name="_Toc386301761"/>
+      <w:bookmarkStart w:id="41" w:name="_Toc476327918"/>
+      <w:r>
+        <w:lastRenderedPageBreak/>
         <w:t>Výsledky</w:t>
       </w:r>
-      <w:bookmarkEnd w:id="99"/>
-      <w:bookmarkEnd w:id="100"/>
+      <w:bookmarkEnd w:id="40"/>
+      <w:bookmarkEnd w:id="41"/>
     </w:p>
     <w:p>
       <w:pPr>
@@ -5875,12 +5639,12 @@
       <w:r>
         <w:t xml:space="preserve">Zavedení dělení </w:t>
       </w:r>
-      <w:del w:id="101" w:author="hodn1" w:date="2023-02-01T21:39:00Z">
+      <w:del w:id="42" w:author="hodn1" w:date="2023-02-01T21:39:00Z">
         <w:r>
           <w:delText xml:space="preserve">síťí </w:delText>
         </w:r>
       </w:del>
-      <w:ins w:id="102" w:author="hodn1" w:date="2023-02-01T21:39:00Z">
+      <w:ins w:id="43" w:author="hodn1" w:date="2023-02-01T21:39:00Z">
         <w:r>
           <w:t>sí</w:t>
         </w:r>
@@ -5905,12 +5669,12 @@
       <w:r>
         <w:t xml:space="preserve">Pravidelné zálohy s </w:t>
       </w:r>
-      <w:del w:id="103" w:author="hodn1" w:date="2023-02-01T21:39:00Z">
+      <w:del w:id="44" w:author="hodn1" w:date="2023-02-01T21:39:00Z">
         <w:r>
           <w:delText xml:space="preserve">testovaním </w:delText>
         </w:r>
       </w:del>
-      <w:ins w:id="104" w:author="hodn1" w:date="2023-02-01T21:39:00Z">
+      <w:ins w:id="45" w:author="hodn1" w:date="2023-02-01T21:39:00Z">
         <w:r>
           <w:t>testov</w:t>
         </w:r>
@@ -5935,7 +5699,7 @@
       <w:r>
         <w:t>Šifrování</w:t>
       </w:r>
-      <w:ins w:id="105" w:author="hodn1" w:date="2023-02-01T21:39:00Z">
+      <w:ins w:id="46" w:author="hodn1" w:date="2023-02-01T21:39:00Z">
         <w:r>
           <w:t>,</w:t>
         </w:r>
@@ -5992,14 +5756,14 @@
       <w:pPr>
         <w:pStyle w:val="Heading1"/>
       </w:pPr>
-      <w:bookmarkStart w:id="106" w:name="_Toc386301762"/>
-      <w:bookmarkStart w:id="107" w:name="_Toc476327919"/>
+      <w:bookmarkStart w:id="47" w:name="_Toc386301762"/>
+      <w:bookmarkStart w:id="48" w:name="_Toc476327919"/>
       <w:r>
         <w:lastRenderedPageBreak/>
         <w:t>Diskuse</w:t>
       </w:r>
-      <w:bookmarkEnd w:id="106"/>
-      <w:bookmarkEnd w:id="107"/>
+      <w:bookmarkEnd w:id="47"/>
+      <w:bookmarkEnd w:id="48"/>
     </w:p>
     <w:p>
       <w:pPr>
@@ -6024,7 +5788,7 @@
       <w:r>
         <w:t xml:space="preserve">že opravdu zmenšit dopad </w:t>
       </w:r>
-      <w:ins w:id="108" w:author="hodn1" w:date="2023-02-01T21:40:00Z">
+      <w:ins w:id="49" w:author="hodn1" w:date="2023-02-01T21:40:00Z">
         <w:r>
           <w:t xml:space="preserve">čeho? </w:t>
         </w:r>
@@ -6038,12 +5802,12 @@
       <w:r>
         <w:t xml:space="preserve">Problémem je také </w:t>
       </w:r>
-      <w:del w:id="109" w:author="hodn1" w:date="2023-02-01T21:40:00Z">
+      <w:del w:id="50" w:author="hodn1" w:date="2023-02-01T21:40:00Z">
         <w:r>
           <w:delText xml:space="preserve">širokost </w:delText>
         </w:r>
       </w:del>
-      <w:ins w:id="110" w:author="hodn1" w:date="2023-02-01T21:40:00Z">
+      <w:ins w:id="51" w:author="hodn1" w:date="2023-02-01T21:40:00Z">
         <w:r>
           <w:t>š</w:t>
         </w:r>
@@ -6057,7 +5821,7 @@
       <w:r>
         <w:t>těchto   požadavků a jejich specifičnost daná použitou</w:t>
       </w:r>
-      <w:del w:id="111" w:author="hodn1" w:date="2023-02-01T21:40:00Z">
+      <w:del w:id="52" w:author="hodn1" w:date="2023-02-01T21:40:00Z">
         <w:r>
           <w:delText xml:space="preserve">t </w:delText>
         </w:r>
@@ -6065,12 +5829,12 @@
       <w:r>
         <w:t xml:space="preserve">síťovou </w:t>
       </w:r>
-      <w:del w:id="112" w:author="hodn1" w:date="2023-02-01T21:40:00Z">
+      <w:del w:id="53" w:author="hodn1" w:date="2023-02-01T21:40:00Z">
         <w:r>
           <w:delText>infrasktruturou</w:delText>
         </w:r>
       </w:del>
-      <w:ins w:id="113" w:author="hodn1" w:date="2023-02-01T21:40:00Z">
+      <w:ins w:id="54" w:author="hodn1" w:date="2023-02-01T21:40:00Z">
         <w:r>
           <w:t>infrastrukturou</w:t>
         </w:r>
@@ -6078,7 +5842,7 @@
       <w:r>
         <w:t>. Nejdražší řešení je většinou od firmy CISCO a tá</w:t>
       </w:r>
-      <w:ins w:id="114" w:author="hodn1" w:date="2023-02-01T21:40:00Z">
+      <w:ins w:id="55" w:author="hodn1" w:date="2023-02-01T21:40:00Z">
         <w:r>
           <w:t>???</w:t>
         </w:r>
@@ -6086,12 +5850,12 @@
       <w:r>
         <w:t xml:space="preserve"> asi nejkvalitnější síťové prvky s aktivní správou a bezpečnostními prvky. Toto řešení ale menší nemocnice pravděpodobně obejdou a spokojí se s levnější </w:t>
       </w:r>
-      <w:del w:id="115" w:author="hodn1" w:date="2023-02-01T21:40:00Z">
+      <w:del w:id="56" w:author="hodn1" w:date="2023-02-01T21:40:00Z">
         <w:r>
           <w:delText xml:space="preserve">varientou </w:delText>
         </w:r>
       </w:del>
-      <w:ins w:id="116" w:author="hodn1" w:date="2023-02-01T21:40:00Z">
+      <w:ins w:id="57" w:author="hodn1" w:date="2023-02-01T21:40:00Z">
         <w:r>
           <w:t>vari</w:t>
         </w:r>
@@ -6119,16 +5883,16 @@
       <w:pPr>
         <w:pStyle w:val="Heading1"/>
       </w:pPr>
-      <w:bookmarkStart w:id="117" w:name="_Toc350012463"/>
-      <w:bookmarkStart w:id="118" w:name="_Toc386301763"/>
-      <w:bookmarkStart w:id="119" w:name="_Toc476327920"/>
+      <w:bookmarkStart w:id="58" w:name="_Toc350012463"/>
+      <w:bookmarkStart w:id="59" w:name="_Toc386301763"/>
+      <w:bookmarkStart w:id="60" w:name="_Toc476327920"/>
       <w:r>
         <w:lastRenderedPageBreak/>
         <w:t>Závěr</w:t>
       </w:r>
-      <w:bookmarkEnd w:id="117"/>
-      <w:bookmarkEnd w:id="118"/>
-      <w:bookmarkEnd w:id="119"/>
+      <w:bookmarkEnd w:id="58"/>
+      <w:bookmarkEnd w:id="59"/>
+      <w:bookmarkEnd w:id="60"/>
     </w:p>
     <w:p>
       <w:pPr>
@@ -6143,7 +5907,7 @@
       <w:r>
         <w:t>Tato problematika má několik úskalí</w:t>
       </w:r>
-      <w:ins w:id="120" w:author="hodn1" w:date="2023-02-01T21:41:00Z">
+      <w:ins w:id="61" w:author="hodn1" w:date="2023-02-01T21:41:00Z">
         <w:r>
           <w:t>,</w:t>
         </w:r>
@@ -6151,7 +5915,7 @@
       <w:r>
         <w:t xml:space="preserve"> a to ve finančních možnostech, v nárocích na ko</w:t>
       </w:r>
-      <w:ins w:id="121" w:author="hodn1" w:date="2023-02-01T21:41:00Z">
+      <w:ins w:id="62" w:author="hodn1" w:date="2023-02-01T21:41:00Z">
         <w:r>
           <w:t>o</w:t>
         </w:r>
@@ -6178,7 +5942,7 @@
       <w:r>
         <w:t>Celkově je mi  líto člověka, který toto bude řešit, jelikož se jedná o velmi náročnou práci a velmi zodpovědnou</w:t>
       </w:r>
-      <w:ins w:id="122" w:author="hodn1" w:date="2023-02-01T21:41:00Z">
+      <w:ins w:id="63" w:author="hodn1" w:date="2023-02-01T21:41:00Z">
         <w:r>
           <w:t>,</w:t>
         </w:r>
@@ -6196,19 +5960,19 @@
         </w:numPr>
         <w:ind w:left="432" w:hanging="432"/>
       </w:pPr>
-      <w:bookmarkStart w:id="123" w:name="_Toc350012464"/>
-      <w:bookmarkStart w:id="124" w:name="_Toc386301764"/>
-      <w:bookmarkStart w:id="125" w:name="_Toc476327921"/>
+      <w:bookmarkStart w:id="64" w:name="_Toc350012464"/>
+      <w:bookmarkStart w:id="65" w:name="_Toc386301764"/>
+      <w:bookmarkStart w:id="66" w:name="_Toc476327921"/>
       <w:r>
         <w:lastRenderedPageBreak/>
         <w:t>S</w:t>
       </w:r>
-      <w:bookmarkEnd w:id="123"/>
+      <w:bookmarkEnd w:id="64"/>
       <w:r>
         <w:t>eznam použité literatury</w:t>
       </w:r>
-      <w:bookmarkEnd w:id="124"/>
-      <w:bookmarkEnd w:id="125"/>
+      <w:bookmarkEnd w:id="65"/>
+      <w:bookmarkEnd w:id="66"/>
     </w:p>
     <w:p>
       <w:pPr>

</xml_diff>